<commit_message>
forgot about Task Metrics
</commit_message>
<xml_diff>
--- a/metrics/Task Metrics.docx
+++ b/metrics/Task Metrics.docx
@@ -568,6 +568,8 @@
             <w:r>
               <w:t>1</w:t>
             </w:r>
+            <w:bookmarkStart w:id="0" w:name="_GoBack"/>
+            <w:bookmarkEnd w:id="0"/>
           </w:p>
         </w:tc>
         <w:tc>
@@ -621,7 +623,11 @@
               <w:contextualSpacing/>
             </w:pPr>
             <w:r>
-              <w:t>0.84210</w:t>
+              <w:rPr>
+                <w:rFonts w:ascii="Calibri" w:hAnsi="Calibri" w:cs="Calibri"/>
+                <w:color w:val="000000"/>
+              </w:rPr>
+              <w:t>0.8421052632</w:t>
             </w:r>
           </w:p>
         </w:tc>
@@ -642,8 +648,6 @@
             <w:r>
               <w:t>. We will deduct 2 days from our buffer days</w:t>
             </w:r>
-            <w:bookmarkStart w:id="0" w:name="_GoBack"/>
-            <w:bookmarkEnd w:id="0"/>
           </w:p>
         </w:tc>
       </w:tr>
@@ -669,6 +673,13 @@
             <w:pPr>
               <w:contextualSpacing/>
             </w:pPr>
+            <w:r>
+              <w:rPr>
+                <w:rFonts w:ascii="Calibri" w:hAnsi="Calibri" w:cs="Calibri"/>
+                <w:color w:val="000000"/>
+              </w:rPr>
+              <w:t>0.9428571429</w:t>
+            </w:r>
           </w:p>
         </w:tc>
         <w:tc>
@@ -679,6 +690,23 @@
             <w:pPr>
               <w:contextualSpacing/>
             </w:pPr>
+            <w:r>
+              <w:rPr>
+                <w:lang w:val="en-US"/>
+              </w:rPr>
+              <w:t>Our estimates are fairly accurate, and we are roughly on track.</w:t>
+            </w:r>
+          </w:p>
+          <w:p>
+            <w:pPr>
+              <w:contextualSpacing/>
+            </w:pPr>
+            <w:r>
+              <w:rPr>
+                <w:lang w:val="en-US"/>
+              </w:rPr>
+              <w:t>Our team will be following the schedule without the need to add/deduct from the buffer days</w:t>
+            </w:r>
           </w:p>
         </w:tc>
       </w:tr>
@@ -1991,6 +2019,7 @@
   <w:style w:type="character" w:default="1" w:styleId="DefaultParagraphFont">
     <w:name w:val="Default Paragraph Font"/>
     <w:uiPriority w:val="1"/>
+    <w:semiHidden/>
     <w:unhideWhenUsed/>
   </w:style>
   <w:style w:type="table" w:default="1" w:styleId="TableNormal">

</xml_diff>